<commit_message>
Exportación en PDF del informe V1
</commit_message>
<xml_diff>
--- a/docs/PAMN Informe Final.docx
+++ b/docs/PAMN Informe Final.docx
@@ -4,12 +4,522 @@
   <w:body>
     <w:p>
       <w:r>
+        <w:rPr>
+          <w:noProof/>
+        </w:rPr>
+        <mc:AlternateContent>
+          <mc:Choice Requires="wps">
+            <w:drawing>
+              <wp:anchor distT="45720" distB="45720" distL="114300" distR="114300" simplePos="0" relativeHeight="251664384" behindDoc="0" locked="0" layoutInCell="1" allowOverlap="1" wp14:anchorId="48A36769" wp14:editId="7FA52846">
+                <wp:simplePos x="0" y="0"/>
+                <wp:positionH relativeFrom="margin">
+                  <wp:posOffset>256540</wp:posOffset>
+                </wp:positionH>
+                <wp:positionV relativeFrom="paragraph">
+                  <wp:posOffset>6026414</wp:posOffset>
+                </wp:positionV>
+                <wp:extent cx="5193030" cy="1362710"/>
+                <wp:effectExtent l="0" t="0" r="0" b="0"/>
+                <wp:wrapSquare wrapText="bothSides"/>
+                <wp:docPr id="10" name="Cuadro de texto 2"/>
+                <wp:cNvGraphicFramePr>
+                  <a:graphicFrameLocks xmlns:a="http://schemas.openxmlformats.org/drawingml/2006/main"/>
+                </wp:cNvGraphicFramePr>
+                <a:graphic xmlns:a="http://schemas.openxmlformats.org/drawingml/2006/main">
+                  <a:graphicData uri="http://schemas.microsoft.com/office/word/2010/wordprocessingShape">
+                    <wps:wsp>
+                      <wps:cNvSpPr txBox="1">
+                        <a:spLocks noChangeArrowheads="1"/>
+                      </wps:cNvSpPr>
+                      <wps:spPr bwMode="auto">
+                        <a:xfrm>
+                          <a:off x="0" y="0"/>
+                          <a:ext cx="5193030" cy="1362710"/>
+                        </a:xfrm>
+                        <a:prstGeom prst="rect">
+                          <a:avLst/>
+                        </a:prstGeom>
+                        <a:noFill/>
+                        <a:ln w="9525">
+                          <a:noFill/>
+                          <a:miter lim="800000"/>
+                          <a:headEnd/>
+                          <a:tailEnd/>
+                        </a:ln>
+                      </wps:spPr>
+                      <wps:txbx>
+                        <w:txbxContent>
+                          <w:p>
+                            <w:pPr>
+                              <w:pStyle w:val="Ttulo1"/>
+                              <w:spacing w:before="0" w:after="0"/>
+                              <w:jc w:val="center"/>
+                              <w:rPr>
+                                <w:sz w:val="32"/>
+                                <w:szCs w:val="32"/>
+                              </w:rPr>
+                            </w:pPr>
+                            <w:r>
+                              <w:rPr>
+                                <w:sz w:val="32"/>
+                                <w:szCs w:val="32"/>
+                              </w:rPr>
+                              <w:t xml:space="preserve">José Manuel </w:t>
+                            </w:r>
+                            <w:proofErr w:type="spellStart"/>
+                            <w:r>
+                              <w:rPr>
+                                <w:sz w:val="32"/>
+                                <w:szCs w:val="32"/>
+                              </w:rPr>
+                              <w:t>Illera</w:t>
+                            </w:r>
+                            <w:proofErr w:type="spellEnd"/>
+                            <w:r>
+                              <w:rPr>
+                                <w:sz w:val="32"/>
+                                <w:szCs w:val="32"/>
+                              </w:rPr>
+                              <w:t xml:space="preserve"> Rodríguez</w:t>
+                            </w:r>
+                          </w:p>
+                          <w:p>
+                            <w:pPr>
+                              <w:pStyle w:val="Ttulo1"/>
+                              <w:spacing w:before="0" w:after="0"/>
+                              <w:jc w:val="center"/>
+                              <w:rPr>
+                                <w:sz w:val="32"/>
+                                <w:szCs w:val="32"/>
+                              </w:rPr>
+                            </w:pPr>
+                            <w:r>
+                              <w:rPr>
+                                <w:sz w:val="32"/>
+                                <w:szCs w:val="32"/>
+                              </w:rPr>
+                              <w:t>&amp;</w:t>
+                            </w:r>
+                          </w:p>
+                          <w:p>
+                            <w:pPr>
+                              <w:pStyle w:val="Ttulo1"/>
+                              <w:spacing w:before="0" w:after="0"/>
+                              <w:jc w:val="center"/>
+                              <w:rPr>
+                                <w:sz w:val="32"/>
+                                <w:szCs w:val="32"/>
+                              </w:rPr>
+                            </w:pPr>
+                            <w:r>
+                              <w:rPr>
+                                <w:sz w:val="32"/>
+                                <w:szCs w:val="32"/>
+                              </w:rPr>
+                              <w:t>Cristóbal José Jiménez Gómez</w:t>
+                            </w:r>
+                          </w:p>
+                          <w:p>
+                            <w:pPr>
+                              <w:pStyle w:val="Ttulo1"/>
+                              <w:spacing w:before="0" w:after="0"/>
+                              <w:jc w:val="center"/>
+                              <w:rPr>
+                                <w:sz w:val="32"/>
+                                <w:szCs w:val="32"/>
+                              </w:rPr>
+                            </w:pPr>
+                            <w:r>
+                              <w:rPr>
+                                <w:sz w:val="32"/>
+                                <w:szCs w:val="32"/>
+                              </w:rPr>
+                              <w:t>4 /12 /2022</w:t>
+                            </w:r>
+                          </w:p>
+                          <w:p/>
+                          <w:p/>
+                          <w:p/>
+                        </w:txbxContent>
+                      </wps:txbx>
+                      <wps:bodyPr rot="0" vert="horz" wrap="square" lIns="91440" tIns="45720" rIns="91440" bIns="45720" anchor="t" anchorCtr="0">
+                        <a:noAutofit/>
+                      </wps:bodyPr>
+                    </wps:wsp>
+                  </a:graphicData>
+                </a:graphic>
+                <wp14:sizeRelH relativeFrom="margin">
+                  <wp14:pctWidth>0</wp14:pctWidth>
+                </wp14:sizeRelH>
+                <wp14:sizeRelV relativeFrom="margin">
+                  <wp14:pctHeight>0</wp14:pctHeight>
+                </wp14:sizeRelV>
+              </wp:anchor>
+            </w:drawing>
+          </mc:Choice>
+          <mc:Fallback>
+            <w:pict>
+              <v:shapetype w14:anchorId="48A36769" id="_x0000_t202" coordsize="21600,21600" o:spt="202" path="m,l,21600r21600,l21600,xe">
+                <v:stroke joinstyle="miter"/>
+                <v:path gradientshapeok="t" o:connecttype="rect"/>
+              </v:shapetype>
+              <v:shape id="Cuadro de texto 2" o:spid="_x0000_s1026" type="#_x0000_t202" style="position:absolute;left:0;text-align:left;margin-left:20.2pt;margin-top:474.5pt;width:408.9pt;height:107.3pt;z-index:251664384;visibility:visible;mso-wrap-style:square;mso-width-percent:0;mso-height-percent:0;mso-wrap-distance-left:9pt;mso-wrap-distance-top:3.6pt;mso-wrap-distance-right:9pt;mso-wrap-distance-bottom:3.6pt;mso-position-horizontal:absolute;mso-position-horizontal-relative:margin;mso-position-vertical:absolute;mso-position-vertical-relative:text;mso-width-percent:0;mso-height-percent:0;mso-width-relative:margin;mso-height-relative:margin;v-text-anchor:top" o:gfxdata="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" filled="f" stroked="f">
+                <v:textbox>
+                  <w:txbxContent>
+                    <w:p>
+                      <w:pPr>
+                        <w:pStyle w:val="Ttulo1"/>
+                        <w:spacing w:before="0" w:after="0"/>
+                        <w:jc w:val="center"/>
+                        <w:rPr>
+                          <w:sz w:val="32"/>
+                          <w:szCs w:val="32"/>
+                        </w:rPr>
+                      </w:pPr>
+                      <w:r>
+                        <w:rPr>
+                          <w:sz w:val="32"/>
+                          <w:szCs w:val="32"/>
+                        </w:rPr>
+                        <w:t xml:space="preserve">José Manuel </w:t>
+                      </w:r>
+                      <w:proofErr w:type="spellStart"/>
+                      <w:r>
+                        <w:rPr>
+                          <w:sz w:val="32"/>
+                          <w:szCs w:val="32"/>
+                        </w:rPr>
+                        <w:t>Illera</w:t>
+                      </w:r>
+                      <w:proofErr w:type="spellEnd"/>
+                      <w:r>
+                        <w:rPr>
+                          <w:sz w:val="32"/>
+                          <w:szCs w:val="32"/>
+                        </w:rPr>
+                        <w:t xml:space="preserve"> Rodríguez</w:t>
+                      </w:r>
+                    </w:p>
+                    <w:p>
+                      <w:pPr>
+                        <w:pStyle w:val="Ttulo1"/>
+                        <w:spacing w:before="0" w:after="0"/>
+                        <w:jc w:val="center"/>
+                        <w:rPr>
+                          <w:sz w:val="32"/>
+                          <w:szCs w:val="32"/>
+                        </w:rPr>
+                      </w:pPr>
+                      <w:r>
+                        <w:rPr>
+                          <w:sz w:val="32"/>
+                          <w:szCs w:val="32"/>
+                        </w:rPr>
+                        <w:t>&amp;</w:t>
+                      </w:r>
+                    </w:p>
+                    <w:p>
+                      <w:pPr>
+                        <w:pStyle w:val="Ttulo1"/>
+                        <w:spacing w:before="0" w:after="0"/>
+                        <w:jc w:val="center"/>
+                        <w:rPr>
+                          <w:sz w:val="32"/>
+                          <w:szCs w:val="32"/>
+                        </w:rPr>
+                      </w:pPr>
+                      <w:r>
+                        <w:rPr>
+                          <w:sz w:val="32"/>
+                          <w:szCs w:val="32"/>
+                        </w:rPr>
+                        <w:t>Cristóbal José Jiménez Gómez</w:t>
+                      </w:r>
+                    </w:p>
+                    <w:p>
+                      <w:pPr>
+                        <w:pStyle w:val="Ttulo1"/>
+                        <w:spacing w:before="0" w:after="0"/>
+                        <w:jc w:val="center"/>
+                        <w:rPr>
+                          <w:sz w:val="32"/>
+                          <w:szCs w:val="32"/>
+                        </w:rPr>
+                      </w:pPr>
+                      <w:r>
+                        <w:rPr>
+                          <w:sz w:val="32"/>
+                          <w:szCs w:val="32"/>
+                        </w:rPr>
+                        <w:t>4 /12 /2022</w:t>
+                      </w:r>
+                    </w:p>
+                    <w:p/>
+                    <w:p/>
+                    <w:p/>
+                  </w:txbxContent>
+                </v:textbox>
+                <w10:wrap type="square" anchorx="margin"/>
+              </v:shape>
+            </w:pict>
+          </mc:Fallback>
+        </mc:AlternateContent>
+      </w:r>
+      <w:r>
+        <w:rPr>
+          <w:noProof/>
+        </w:rPr>
+        <mc:AlternateContent>
+          <mc:Choice Requires="wps">
+            <w:drawing>
+              <wp:anchor distT="45720" distB="45720" distL="114300" distR="114300" simplePos="0" relativeHeight="251662336" behindDoc="0" locked="0" layoutInCell="1" allowOverlap="1" wp14:anchorId="1B6AD4FF" wp14:editId="3AC5D50D">
+                <wp:simplePos x="0" y="0"/>
+                <wp:positionH relativeFrom="column">
+                  <wp:posOffset>327660</wp:posOffset>
+                </wp:positionH>
+                <wp:positionV relativeFrom="paragraph">
+                  <wp:posOffset>1466215</wp:posOffset>
+                </wp:positionV>
+                <wp:extent cx="5193030" cy="2164715"/>
+                <wp:effectExtent l="0" t="0" r="7620" b="6985"/>
+                <wp:wrapSquare wrapText="bothSides"/>
+                <wp:docPr id="217" name="Cuadro de texto 2"/>
+                <wp:cNvGraphicFramePr>
+                  <a:graphicFrameLocks xmlns:a="http://schemas.openxmlformats.org/drawingml/2006/main"/>
+                </wp:cNvGraphicFramePr>
+                <a:graphic xmlns:a="http://schemas.openxmlformats.org/drawingml/2006/main">
+                  <a:graphicData uri="http://schemas.microsoft.com/office/word/2010/wordprocessingShape">
+                    <wps:wsp>
+                      <wps:cNvSpPr txBox="1">
+                        <a:spLocks noChangeArrowheads="1"/>
+                      </wps:cNvSpPr>
+                      <wps:spPr bwMode="auto">
+                        <a:xfrm>
+                          <a:off x="0" y="0"/>
+                          <a:ext cx="5193030" cy="2164715"/>
+                        </a:xfrm>
+                        <a:prstGeom prst="rect">
+                          <a:avLst/>
+                        </a:prstGeom>
+                        <a:solidFill>
+                          <a:srgbClr val="FFFFFF"/>
+                        </a:solidFill>
+                        <a:ln w="9525">
+                          <a:noFill/>
+                          <a:miter lim="800000"/>
+                          <a:headEnd/>
+                          <a:tailEnd/>
+                        </a:ln>
+                      </wps:spPr>
+                      <wps:txbx>
+                        <w:txbxContent>
+                          <w:p>
+                            <w:pPr>
+                              <w:pStyle w:val="Ttulo1"/>
+                              <w:jc w:val="center"/>
+                              <w:rPr>
+                                <w:sz w:val="44"/>
+                                <w:szCs w:val="44"/>
+                              </w:rPr>
+                            </w:pPr>
+                            <w:r>
+                              <w:rPr>
+                                <w:sz w:val="44"/>
+                                <w:szCs w:val="44"/>
+                              </w:rPr>
+                              <w:t>Programación de Aplicaciones Móviles Nativas</w:t>
+                            </w:r>
+                          </w:p>
+                          <w:p>
+                            <w:pPr>
+                              <w:pStyle w:val="Ttulo1"/>
+                              <w:jc w:val="center"/>
+                              <w:rPr>
+                                <w:sz w:val="44"/>
+                                <w:szCs w:val="44"/>
+                              </w:rPr>
+                            </w:pPr>
+                            <w:r>
+                              <w:rPr>
+                                <w:sz w:val="44"/>
+                                <w:szCs w:val="44"/>
+                              </w:rPr>
+                              <w:t>Trabajo Final</w:t>
+                            </w:r>
+                            <w:r>
+                              <w:rPr>
+                                <w:sz w:val="44"/>
+                                <w:szCs w:val="44"/>
+                              </w:rPr>
+                              <w:t xml:space="preserve"> - </w:t>
+                            </w:r>
+                            <w:proofErr w:type="spellStart"/>
+                            <w:r>
+                              <w:rPr>
+                                <w:sz w:val="44"/>
+                                <w:szCs w:val="44"/>
+                              </w:rPr>
+                              <w:t>DelegaApp</w:t>
+                            </w:r>
+                            <w:proofErr w:type="spellEnd"/>
+                          </w:p>
+                        </w:txbxContent>
+                      </wps:txbx>
+                      <wps:bodyPr rot="0" vert="horz" wrap="square" lIns="91440" tIns="45720" rIns="91440" bIns="45720" anchor="t" anchorCtr="0">
+                        <a:noAutofit/>
+                      </wps:bodyPr>
+                    </wps:wsp>
+                  </a:graphicData>
+                </a:graphic>
+                <wp14:sizeRelH relativeFrom="margin">
+                  <wp14:pctWidth>0</wp14:pctWidth>
+                </wp14:sizeRelH>
+                <wp14:sizeRelV relativeFrom="margin">
+                  <wp14:pctHeight>0</wp14:pctHeight>
+                </wp14:sizeRelV>
+              </wp:anchor>
+            </w:drawing>
+          </mc:Choice>
+          <mc:Fallback>
+            <w:pict>
+              <v:shape w14:anchorId="1B6AD4FF" id="_x0000_s1027" type="#_x0000_t202" style="position:absolute;left:0;text-align:left;margin-left:25.8pt;margin-top:115.45pt;width:408.9pt;height:170.45pt;z-index:251662336;visibility:visible;mso-wrap-style:square;mso-width-percent:0;mso-height-percent:0;mso-wrap-distance-left:9pt;mso-wrap-distance-top:3.6pt;mso-wrap-distance-right:9pt;mso-wrap-distance-bottom:3.6pt;mso-position-horizontal:absolute;mso-position-horizontal-relative:text;mso-position-vertical:absolute;mso-position-vertical-relative:text;mso-width-percent:0;mso-height-percent:0;mso-width-relative:margin;mso-height-relative:margin;v-text-anchor:top" o:gfxdata="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" stroked="f">
+                <v:textbox>
+                  <w:txbxContent>
+                    <w:p>
+                      <w:pPr>
+                        <w:pStyle w:val="Ttulo1"/>
+                        <w:jc w:val="center"/>
+                        <w:rPr>
+                          <w:sz w:val="44"/>
+                          <w:szCs w:val="44"/>
+                        </w:rPr>
+                      </w:pPr>
+                      <w:r>
+                        <w:rPr>
+                          <w:sz w:val="44"/>
+                          <w:szCs w:val="44"/>
+                        </w:rPr>
+                        <w:t>Programación de Aplicaciones Móviles Nativas</w:t>
+                      </w:r>
+                    </w:p>
+                    <w:p>
+                      <w:pPr>
+                        <w:pStyle w:val="Ttulo1"/>
+                        <w:jc w:val="center"/>
+                        <w:rPr>
+                          <w:sz w:val="44"/>
+                          <w:szCs w:val="44"/>
+                        </w:rPr>
+                      </w:pPr>
+                      <w:r>
+                        <w:rPr>
+                          <w:sz w:val="44"/>
+                          <w:szCs w:val="44"/>
+                        </w:rPr>
+                        <w:t>Trabajo Final</w:t>
+                      </w:r>
+                      <w:r>
+                        <w:rPr>
+                          <w:sz w:val="44"/>
+                          <w:szCs w:val="44"/>
+                        </w:rPr>
+                        <w:t xml:space="preserve"> - </w:t>
+                      </w:r>
+                      <w:proofErr w:type="spellStart"/>
+                      <w:r>
+                        <w:rPr>
+                          <w:sz w:val="44"/>
+                          <w:szCs w:val="44"/>
+                        </w:rPr>
+                        <w:t>DelegaApp</w:t>
+                      </w:r>
+                      <w:proofErr w:type="spellEnd"/>
+                    </w:p>
+                  </w:txbxContent>
+                </v:textbox>
+                <w10:wrap type="square"/>
+              </v:shape>
+            </w:pict>
+          </mc:Fallback>
+        </mc:AlternateContent>
+      </w:r>
+      <w:r>
+        <w:rPr>
+          <w:noProof/>
+        </w:rPr>
+        <w:drawing>
+          <wp:anchor distT="0" distB="0" distL="114300" distR="114300" simplePos="0" relativeHeight="251660288" behindDoc="0" locked="0" layoutInCell="1" allowOverlap="1" wp14:anchorId="3A99506E" wp14:editId="3E34F7F2">
+            <wp:simplePos x="0" y="0"/>
+            <wp:positionH relativeFrom="page">
+              <wp:align>left</wp:align>
+            </wp:positionH>
+            <wp:positionV relativeFrom="page">
+              <wp:align>top</wp:align>
+            </wp:positionV>
+            <wp:extent cx="7591245" cy="10738219"/>
+            <wp:effectExtent l="0" t="0" r="0" b="6350"/>
+            <wp:wrapSquare wrapText="bothSides"/>
+            <wp:docPr id="9" name="Imagen 9" descr="Gráfico de burbujas&#10;&#10;Descripción generada automáticamente con confianza media"/>
+            <wp:cNvGraphicFramePr>
+              <a:graphicFrameLocks xmlns:a="http://schemas.openxmlformats.org/drawingml/2006/main" noChangeAspect="1"/>
+            </wp:cNvGraphicFramePr>
+            <a:graphic xmlns:a="http://schemas.openxmlformats.org/drawingml/2006/main">
+              <a:graphicData uri="http://schemas.openxmlformats.org/drawingml/2006/picture">
+                <pic:pic xmlns:pic="http://schemas.openxmlformats.org/drawingml/2006/picture">
+                  <pic:nvPicPr>
+                    <pic:cNvPr id="9" name="Imagen 9" descr="Gráfico de burbujas&#10;&#10;Descripción generada automáticamente con confianza media"/>
+                    <pic:cNvPicPr/>
+                  </pic:nvPicPr>
+                  <pic:blipFill>
+                    <a:blip r:embed="rId8" cstate="print">
+                      <a:extLst>
+                        <a:ext uri="{28A0092B-C50C-407E-A947-70E740481C1C}">
+                          <a14:useLocalDpi xmlns:a14="http://schemas.microsoft.com/office/drawing/2010/main" val="0"/>
+                        </a:ext>
+                      </a:extLst>
+                    </a:blip>
+                    <a:stretch>
+                      <a:fillRect/>
+                    </a:stretch>
+                  </pic:blipFill>
+                  <pic:spPr>
+                    <a:xfrm>
+                      <a:off x="0" y="0"/>
+                      <a:ext cx="7602877" cy="10754673"/>
+                    </a:xfrm>
+                    <a:prstGeom prst="rect">
+                      <a:avLst/>
+                    </a:prstGeom>
+                    <a:ln>
+                      <a:noFill/>
+                    </a:ln>
+                  </pic:spPr>
+                </pic:pic>
+              </a:graphicData>
+            </a:graphic>
+            <wp14:sizeRelH relativeFrom="margin">
+              <wp14:pctWidth>0</wp14:pctWidth>
+            </wp14:sizeRelH>
+            <wp14:sizeRelV relativeFrom="margin">
+              <wp14:pctHeight>0</wp14:pctHeight>
+            </wp14:sizeRelV>
+          </wp:anchor>
+        </w:drawing>
+      </w:r>
+      <w:r>
         <w:br w:type="page"/>
       </w:r>
     </w:p>
     <w:p/>
     <w:sdt>
       <w:sdtPr>
+        <w:rPr>
+          <w:rFonts w:ascii="Poppins Medium" w:eastAsia="Poppins Medium" w:hAnsi="Poppins Medium" w:cs="Poppins Medium"/>
+          <w:color w:val="auto"/>
+          <w:sz w:val="20"/>
+          <w:szCs w:val="20"/>
+          <w:lang w:val="es"/>
+        </w:rPr>
         <w:id w:val="413751464"/>
         <w:docPartObj>
           <w:docPartGallery w:val="Table of Contents"/>
@@ -18,13 +528,8 @@
       </w:sdtPr>
       <w:sdtEndPr>
         <w:rPr>
-          <w:rFonts w:ascii="Poppins Medium" w:eastAsia="Poppins Medium" w:hAnsi="Poppins Medium" w:cs="Poppins Medium"/>
           <w:b/>
           <w:bCs/>
-          <w:color w:val="auto"/>
-          <w:sz w:val="20"/>
-          <w:szCs w:val="20"/>
-          <w:lang w:val="es"/>
         </w:rPr>
       </w:sdtEndPr>
       <w:sdtContent>
@@ -1751,7 +2256,7 @@
                     <pic:cNvPicPr preferRelativeResize="0"/>
                   </pic:nvPicPr>
                   <pic:blipFill>
-                    <a:blip r:embed="rId8"/>
+                    <a:blip r:embed="rId9"/>
                     <a:srcRect/>
                     <a:stretch>
                       <a:fillRect/>
@@ -1799,7 +2304,7 @@
                     <pic:cNvPicPr preferRelativeResize="0"/>
                   </pic:nvPicPr>
                   <pic:blipFill>
-                    <a:blip r:embed="rId9"/>
+                    <a:blip r:embed="rId10"/>
                     <a:srcRect/>
                     <a:stretch>
                       <a:fillRect/>
@@ -1987,7 +2492,7 @@
                     <pic:cNvPicPr preferRelativeResize="0"/>
                   </pic:nvPicPr>
                   <pic:blipFill>
-                    <a:blip r:embed="rId10"/>
+                    <a:blip r:embed="rId11"/>
                     <a:srcRect/>
                     <a:stretch>
                       <a:fillRect/>
@@ -2077,21 +2582,7 @@
         <w:rPr>
           <w:rFonts w:ascii="Poppins" w:eastAsia="Poppins" w:hAnsi="Poppins" w:cs="Poppins"/>
         </w:rPr>
-        <w:t xml:space="preserve">. Para darle forma a los </w:t>
-      </w:r>
-      <w:proofErr w:type="spellStart"/>
-      <w:r>
-        <w:rPr>
-          <w:rFonts w:ascii="Poppins" w:eastAsia="Poppins" w:hAnsi="Poppins" w:cs="Poppins"/>
-        </w:rPr>
-        <w:t>Frame</w:t>
-      </w:r>
-      <w:proofErr w:type="spellEnd"/>
-      <w:r>
-        <w:rPr>
-          <w:rFonts w:ascii="Poppins" w:eastAsia="Poppins" w:hAnsi="Poppins" w:cs="Poppins"/>
-        </w:rPr>
-        <w:t xml:space="preserve"> en </w:t>
+        <w:t xml:space="preserve">. Para darle forma a los Frame en </w:t>
       </w:r>
       <w:proofErr w:type="spellStart"/>
       <w:r>
@@ -2121,7 +2612,7 @@
         </w:rPr>
         <w:t xml:space="preserve"> de un móvil, </w:t>
       </w:r>
-      <w:hyperlink r:id="rId11">
+      <w:hyperlink r:id="rId12">
         <w:r>
           <w:rPr>
             <w:rFonts w:ascii="Poppins" w:eastAsia="Poppins" w:hAnsi="Poppins" w:cs="Poppins"/>
@@ -2164,7 +2655,7 @@
       <w:r>
         <w:t xml:space="preserve"> </w:t>
       </w:r>
-      <w:hyperlink r:id="rId12">
+      <w:hyperlink r:id="rId13">
         <w:proofErr w:type="spellStart"/>
         <w:r>
           <w:rPr>
@@ -2190,7 +2681,7 @@
         </w:rPr>
         <w:t xml:space="preserve">, para poder añadir iconos vectoriales de forma más sencilla, </w:t>
       </w:r>
-      <w:hyperlink r:id="rId13">
+      <w:hyperlink r:id="rId14">
         <w:r>
           <w:rPr>
             <w:rFonts w:ascii="Poppins" w:eastAsia="Poppins" w:hAnsi="Poppins" w:cs="Poppins"/>
@@ -2214,7 +2705,7 @@
         </w:rPr>
         <w:t xml:space="preserve">, para poder poner un texto de relleno. </w:t>
       </w:r>
-      <w:hyperlink r:id="rId14">
+      <w:hyperlink r:id="rId15">
         <w:proofErr w:type="spellStart"/>
         <w:r>
           <w:rPr>
@@ -2238,7 +2729,21 @@
         <w:rPr>
           <w:rFonts w:ascii="Poppins" w:eastAsia="Poppins" w:hAnsi="Poppins" w:cs="Poppins"/>
         </w:rPr>
-        <w:t>, para la idea de algunos componentes de la aplicación, como  puede ser la foto por defecto.</w:t>
+        <w:t xml:space="preserve">, para la idea de algunos componentes de la aplicación, </w:t>
+      </w:r>
+      <w:proofErr w:type="gramStart"/>
+      <w:r>
+        <w:rPr>
+          <w:rFonts w:ascii="Poppins" w:eastAsia="Poppins" w:hAnsi="Poppins" w:cs="Poppins"/>
+        </w:rPr>
+        <w:t>como  puede</w:t>
+      </w:r>
+      <w:proofErr w:type="gramEnd"/>
+      <w:r>
+        <w:rPr>
+          <w:rFonts w:ascii="Poppins" w:eastAsia="Poppins" w:hAnsi="Poppins" w:cs="Poppins"/>
+        </w:rPr>
+        <w:t xml:space="preserve"> ser la foto por defecto.</w:t>
       </w:r>
     </w:p>
     <w:p>
@@ -2332,7 +2837,7 @@
           <w:color w:val="000000"/>
         </w:rPr>
       </w:pPr>
-      <w:hyperlink r:id="rId15">
+      <w:hyperlink r:id="rId16">
         <w:r>
           <w:t>www.codigofacilito.com</w:t>
         </w:r>
@@ -2361,7 +2866,7 @@
           <w:color w:val="000000"/>
         </w:rPr>
       </w:pPr>
-      <w:hyperlink r:id="rId16">
+      <w:hyperlink r:id="rId17">
         <w:r>
           <w:t xml:space="preserve">Creación de </w:t>
         </w:r>
@@ -2386,7 +2891,7 @@
           <w:color w:val="000000"/>
         </w:rPr>
       </w:pPr>
-      <w:hyperlink r:id="rId17">
+      <w:hyperlink r:id="rId18">
         <w:r>
           <w:t>Creación de diálogos</w:t>
         </w:r>
@@ -2531,7 +3036,23 @@
           <w:sz w:val="21"/>
           <w:szCs w:val="21"/>
         </w:rPr>
-        <w:t xml:space="preserve"> para almacenar y sincronizar los datos de la app. El planteamiento para la primera versión sería tener dos colecciones -&gt; "</w:t>
+        <w:t xml:space="preserve"> para almacenar y sincronizar los datos de la </w:t>
+      </w:r>
+      <w:proofErr w:type="gramStart"/>
+      <w:r>
+        <w:rPr>
+          <w:sz w:val="21"/>
+          <w:szCs w:val="21"/>
+        </w:rPr>
+        <w:t>app</w:t>
+      </w:r>
+      <w:proofErr w:type="gramEnd"/>
+      <w:r>
+        <w:rPr>
+          <w:sz w:val="21"/>
+          <w:szCs w:val="21"/>
+        </w:rPr>
+        <w:t>. El planteamiento para la primera versión sería tener dos colecciones -&gt; "</w:t>
       </w:r>
       <w:proofErr w:type="spellStart"/>
       <w:r>
@@ -3063,6 +3584,7 @@
         <w:t>String</w:t>
       </w:r>
       <w:proofErr w:type="spellEnd"/>
+      <w:proofErr w:type="gramStart"/>
       <w:r>
         <w:rPr>
           <w:rFonts w:ascii="Poppins" w:eastAsia="Poppins" w:hAnsi="Poppins" w:cs="Poppins"/>
@@ -3077,7 +3599,15 @@
           <w:sz w:val="21"/>
           <w:szCs w:val="21"/>
         </w:rPr>
-        <w:t xml:space="preserve"> Nombre de usuario en la plataforma </w:t>
+        <w:t xml:space="preserve"> Nombre</w:t>
+      </w:r>
+      <w:proofErr w:type="gramEnd"/>
+      <w:r>
+        <w:rPr>
+          <w:sz w:val="21"/>
+          <w:szCs w:val="21"/>
+        </w:rPr>
+        <w:t xml:space="preserve"> de usuario en la plataforma </w:t>
       </w:r>
       <w:proofErr w:type="spellStart"/>
       <w:r>
@@ -3147,14 +3677,32 @@
           <w:sz w:val="21"/>
           <w:szCs w:val="21"/>
         </w:rPr>
-        <w:t xml:space="preserve"> -</w:t>
-      </w:r>
-      <w:r>
-        <w:rPr>
-          <w:sz w:val="21"/>
-          <w:szCs w:val="21"/>
-        </w:rPr>
-        <w:t xml:space="preserve">  Nombre de usuario en la plataforma Instagram.</w:t>
+        <w:t xml:space="preserve"> </w:t>
+      </w:r>
+      <w:proofErr w:type="gramStart"/>
+      <w:r>
+        <w:rPr>
+          <w:rFonts w:ascii="Poppins" w:eastAsia="Poppins" w:hAnsi="Poppins" w:cs="Poppins"/>
+          <w:b/>
+          <w:sz w:val="21"/>
+          <w:szCs w:val="21"/>
+        </w:rPr>
+        <w:t>-</w:t>
+      </w:r>
+      <w:r>
+        <w:rPr>
+          <w:sz w:val="21"/>
+          <w:szCs w:val="21"/>
+        </w:rPr>
+        <w:t xml:space="preserve">  Nombre</w:t>
+      </w:r>
+      <w:proofErr w:type="gramEnd"/>
+      <w:r>
+        <w:rPr>
+          <w:sz w:val="21"/>
+          <w:szCs w:val="21"/>
+        </w:rPr>
+        <w:t xml:space="preserve"> de usuario en la plataforma Instagram.</w:t>
       </w:r>
     </w:p>
     <w:p>
@@ -3718,7 +4266,15 @@
       </w:r>
       <w:proofErr w:type="spellEnd"/>
       <w:r>
-        <w:t>, que nos permite probar las APP en muchos dispositivos diferentes, en nuestro caso hemos decidido escoger el Pixel 6 Pro API 28 con Android 9.0.</w:t>
+        <w:t xml:space="preserve">, que nos permite probar las APP en muchos dispositivos diferentes, en nuestro caso hemos decidido escoger el Pixel 6 </w:t>
+      </w:r>
+      <w:proofErr w:type="gramStart"/>
+      <w:r>
+        <w:t>Pro API</w:t>
+      </w:r>
+      <w:proofErr w:type="gramEnd"/>
+      <w:r>
+        <w:t xml:space="preserve"> 28 con Android 9.0.</w:t>
       </w:r>
     </w:p>
     <w:p>
@@ -3743,7 +4299,7 @@
                     <pic:cNvPicPr preferRelativeResize="0"/>
                   </pic:nvPicPr>
                   <pic:blipFill>
-                    <a:blip r:embed="rId18"/>
+                    <a:blip r:embed="rId19"/>
                     <a:srcRect/>
                     <a:stretch>
                       <a:fillRect/>
@@ -3862,7 +4418,7 @@
                     <pic:cNvPicPr preferRelativeResize="0"/>
                   </pic:nvPicPr>
                   <pic:blipFill>
-                    <a:blip r:embed="rId19"/>
+                    <a:blip r:embed="rId20"/>
                     <a:srcRect/>
                     <a:stretch>
                       <a:fillRect/>
@@ -3949,7 +4505,7 @@
                     <pic:cNvPicPr preferRelativeResize="0"/>
                   </pic:nvPicPr>
                   <pic:blipFill>
-                    <a:blip r:embed="rId20"/>
+                    <a:blip r:embed="rId21"/>
                     <a:srcRect/>
                     <a:stretch>
                       <a:fillRect/>
@@ -4036,7 +4592,7 @@
                     <pic:cNvPicPr preferRelativeResize="0"/>
                   </pic:nvPicPr>
                   <pic:blipFill>
-                    <a:blip r:embed="rId21"/>
+                    <a:blip r:embed="rId22"/>
                     <a:srcRect/>
                     <a:stretch>
                       <a:fillRect/>
@@ -4415,7 +4971,7 @@
                     <pic:cNvPicPr preferRelativeResize="0"/>
                   </pic:nvPicPr>
                   <pic:blipFill>
-                    <a:blip r:embed="rId22"/>
+                    <a:blip r:embed="rId23"/>
                     <a:srcRect/>
                     <a:stretch>
                       <a:fillRect/>
@@ -4496,8 +5052,13 @@
       </w:r>
     </w:p>
     <w:p>
-      <w:r>
-        <w:t>Una  vez esto fue solventado, solo quedaba crear un par de vistas y recoger los 2 tipos de datos para poder usarlos en toda la aplicación.</w:t>
+      <w:proofErr w:type="gramStart"/>
+      <w:r>
+        <w:t>Una  vez</w:t>
+      </w:r>
+      <w:proofErr w:type="gramEnd"/>
+      <w:r>
+        <w:t xml:space="preserve"> esto fue solventado, solo quedaba crear un par de vistas y recoger los 2 tipos de datos para poder usarlos en toda la aplicación.</w:t>
       </w:r>
     </w:p>
     <w:p/>
@@ -4928,7 +5489,7 @@
       </w:r>
     </w:p>
     <w:p>
-      <w:hyperlink r:id="rId23">
+      <w:hyperlink r:id="rId24">
         <w:r>
           <w:rPr>
             <w:color w:val="1155CC"/>
@@ -4955,7 +5516,7 @@
       </w:r>
     </w:p>
     <w:p>
-      <w:hyperlink r:id="rId24">
+      <w:hyperlink r:id="rId25">
         <w:r>
           <w:rPr>
             <w:color w:val="1155CC"/>
@@ -4971,7 +5532,7 @@
       </w:r>
     </w:p>
     <w:p>
-      <w:hyperlink r:id="rId25">
+      <w:hyperlink r:id="rId26">
         <w:r>
           <w:rPr>
             <w:color w:val="1155CC"/>
@@ -4998,7 +5559,7 @@
       </w:r>
     </w:p>
     <w:p>
-      <w:hyperlink r:id="rId26">
+      <w:hyperlink r:id="rId27">
         <w:r>
           <w:rPr>
             <w:color w:val="1155CC"/>
@@ -5022,7 +5583,7 @@
       <w:proofErr w:type="spellEnd"/>
     </w:p>
     <w:p>
-      <w:hyperlink r:id="rId27">
+      <w:hyperlink r:id="rId28">
         <w:r>
           <w:rPr>
             <w:color w:val="1155CC"/>
@@ -5041,7 +5602,7 @@
       </w:r>
     </w:p>
     <w:p>
-      <w:hyperlink r:id="rId28">
+      <w:hyperlink r:id="rId29">
         <w:r>
           <w:rPr>
             <w:color w:val="1155CC"/>
@@ -5065,7 +5626,7 @@
       </w:r>
     </w:p>
     <w:p>
-      <w:hyperlink r:id="rId29">
+      <w:hyperlink r:id="rId30">
         <w:r>
           <w:rPr>
             <w:color w:val="1155CC"/>
@@ -5105,7 +5666,7 @@
       </w:r>
     </w:p>
     <w:p>
-      <w:hyperlink r:id="rId30">
+      <w:hyperlink r:id="rId31">
         <w:r>
           <w:rPr>
             <w:color w:val="1155CC"/>
@@ -5127,7 +5688,7 @@
         </w:rPr>
         <w:t xml:space="preserve">[9] Iconify. </w:t>
       </w:r>
-      <w:hyperlink r:id="rId31">
+      <w:hyperlink r:id="rId32">
         <w:r>
           <w:rPr>
             <w:color w:val="1155CC"/>
@@ -5144,7 +5705,7 @@
         </w:rPr>
         <w:t xml:space="preserve"> and </w:t>
       </w:r>
-      <w:hyperlink r:id="rId32">
+      <w:hyperlink r:id="rId33">
         <w:proofErr w:type="spellStart"/>
         <w:r>
           <w:rPr>
@@ -5181,7 +5742,7 @@
           <w:lang w:val="en-US"/>
         </w:rPr>
       </w:pPr>
-      <w:hyperlink r:id="rId33">
+      <w:hyperlink r:id="rId34">
         <w:r>
           <w:rPr>
             <w:color w:val="1155CC"/>
@@ -5221,7 +5782,7 @@
           <w:lang w:val="en-US"/>
         </w:rPr>
       </w:pPr>
-      <w:hyperlink r:id="rId34">
+      <w:hyperlink r:id="rId35">
         <w:r>
           <w:rPr>
             <w:color w:val="1155CC"/>
@@ -5244,7 +5805,7 @@
         </w:rPr>
         <w:t xml:space="preserve">[11] Wireframe. </w:t>
       </w:r>
-      <w:hyperlink r:id="rId35">
+      <w:hyperlink r:id="rId36">
         <w:proofErr w:type="spellStart"/>
         <w:r>
           <w:rPr>
@@ -5277,7 +5838,7 @@
           <w:lang w:val="en-US"/>
         </w:rPr>
       </w:pPr>
-      <w:hyperlink r:id="rId36">
+      <w:hyperlink r:id="rId37">
         <w:r>
           <w:rPr>
             <w:color w:val="1155CC"/>
@@ -5321,7 +5882,7 @@
       </w:r>
     </w:p>
     <w:p>
-      <w:hyperlink r:id="rId37">
+      <w:hyperlink r:id="rId38">
         <w:r>
           <w:rPr>
             <w:color w:val="1155CC"/>
@@ -5342,7 +5903,7 @@
       <w:proofErr w:type="spellEnd"/>
     </w:p>
     <w:p>
-      <w:hyperlink r:id="rId38">
+      <w:hyperlink r:id="rId39">
         <w:r>
           <w:rPr>
             <w:color w:val="1155CC"/>
@@ -5364,11 +5925,19 @@
         <w:rPr>
           <w:rFonts w:ascii="Poppins" w:eastAsia="Poppins" w:hAnsi="Poppins" w:cs="Poppins"/>
         </w:rPr>
-        <w:t>Guía de arquitectura de apps</w:t>
-      </w:r>
-    </w:p>
-    <w:p>
-      <w:hyperlink r:id="rId39">
+        <w:t xml:space="preserve">Guía de arquitectura de </w:t>
+      </w:r>
+      <w:proofErr w:type="gramStart"/>
+      <w:r>
+        <w:rPr>
+          <w:rFonts w:ascii="Poppins" w:eastAsia="Poppins" w:hAnsi="Poppins" w:cs="Poppins"/>
+        </w:rPr>
+        <w:t>apps</w:t>
+      </w:r>
+      <w:proofErr w:type="gramEnd"/>
+    </w:p>
+    <w:p>
+      <w:hyperlink r:id="rId40">
         <w:r>
           <w:rPr>
             <w:color w:val="1155CC"/>
@@ -5389,7 +5958,7 @@
       <w:proofErr w:type="spellEnd"/>
     </w:p>
     <w:p>
-      <w:hyperlink r:id="rId40">
+      <w:hyperlink r:id="rId41">
         <w:r>
           <w:rPr>
             <w:color w:val="1155CC"/>
@@ -5405,7 +5974,7 @@
       </w:r>
     </w:p>
     <w:p>
-      <w:hyperlink r:id="rId41">
+      <w:hyperlink r:id="rId42">
         <w:r>
           <w:rPr>
             <w:color w:val="1155CC"/>
@@ -5423,7 +5992,15 @@
       <w:bookmarkStart w:id="30" w:name="_Toc123992076"/>
       <w:bookmarkEnd w:id="29"/>
       <w:r>
-        <w:t>Algunos links de interés</w:t>
+        <w:t xml:space="preserve">Algunos </w:t>
+      </w:r>
+      <w:proofErr w:type="gramStart"/>
+      <w:r>
+        <w:t>links</w:t>
+      </w:r>
+      <w:proofErr w:type="gramEnd"/>
+      <w:r>
+        <w:t xml:space="preserve"> de interés</w:t>
       </w:r>
       <w:bookmarkEnd w:id="30"/>
       <w:r>
@@ -5444,7 +6021,7 @@
       </w:r>
     </w:p>
     <w:p>
-      <w:hyperlink r:id="rId42">
+      <w:hyperlink r:id="rId43">
         <w:r>
           <w:rPr>
             <w:color w:val="1155CC"/>
@@ -5513,7 +6090,7 @@
           <w:lang w:val="en-US"/>
         </w:rPr>
       </w:pPr>
-      <w:hyperlink r:id="rId43">
+      <w:hyperlink r:id="rId44">
         <w:r>
           <w:rPr>
             <w:rFonts w:ascii="Roboto" w:eastAsia="Roboto" w:hAnsi="Roboto" w:cs="Roboto"/>
@@ -5548,7 +6125,7 @@
       </w:r>
     </w:p>
     <w:p>
-      <w:hyperlink r:id="rId44">
+      <w:hyperlink r:id="rId45">
         <w:r>
           <w:rPr>
             <w:color w:val="1155CC"/>
@@ -5561,8 +6138,8 @@
     <w:p/>
     <w:p/>
     <w:sectPr>
-      <w:footerReference w:type="default" r:id="rId45"/>
-      <w:footerReference w:type="first" r:id="rId46"/>
+      <w:footerReference w:type="default" r:id="rId46"/>
+      <w:footerReference w:type="first" r:id="rId47"/>
       <w:pgSz w:w="11909" w:h="16834"/>
       <w:pgMar w:top="1440" w:right="1440" w:bottom="1440" w:left="1440" w:header="720" w:footer="720" w:gutter="0"/>
       <w:pgNumType w:start="0"/>
@@ -7000,6 +7577,7 @@
     <w:name w:val="heading 1"/>
     <w:basedOn w:val="Normal"/>
     <w:next w:val="Normal"/>
+    <w:link w:val="Ttulo1Car"/>
     <w:uiPriority w:val="9"/>
     <w:qFormat/>
     <w:pPr>
@@ -7251,6 +7829,17 @@
     <w:rPr>
       <w:color w:val="0000FF" w:themeColor="hyperlink"/>
       <w:u w:val="single"/>
+    </w:rPr>
+  </w:style>
+  <w:style w:type="character" w:customStyle="1" w:styleId="Ttulo1Car">
+    <w:name w:val="Título 1 Car"/>
+    <w:basedOn w:val="Fuentedeprrafopredeter"/>
+    <w:link w:val="Ttulo1"/>
+    <w:uiPriority w:val="9"/>
+    <w:rsid w:val="00533031"/>
+    <w:rPr>
+      <w:sz w:val="40"/>
+      <w:szCs w:val="40"/>
     </w:rPr>
   </w:style>
 </w:styles>

</xml_diff>